<commit_message>
Documentation initial (petit changement)
</commit_message>
<xml_diff>
--- a/DocumentationTechnique.docx
+++ b/DocumentationTechnique.docx
@@ -1691,26 +1691,28 @@
       </w:r>
     </w:p>
     <w:p>
-      <w:pPr>
-        <w:pStyle w:val="Titre2"/>
-      </w:pPr>
-      <w:r>
-        <w:t>Argumentation des éventuels choix de méthodes de résolution</w:t>
-      </w:r>
-    </w:p>
-    <w:p>
-      <w:pPr>
-        <w:pStyle w:val="Titre2"/>
-      </w:pPr>
-      <w:r>
-        <w:t xml:space="preserve">Pseudo code ou des </w:t>
-      </w:r>
-      <w:proofErr w:type="spellStart"/>
-      <w:r>
-        <w:t>structogrammes</w:t>
-      </w:r>
       <w:bookmarkStart w:id="0" w:name="_GoBack"/>
       <w:bookmarkEnd w:id="0"/>
+    </w:p>
+    <w:p>
+      <w:pPr>
+        <w:pStyle w:val="Titre2"/>
+      </w:pPr>
+      <w:r>
+        <w:t>Argumentation des éventuels choix de méthodes de résolution</w:t>
+      </w:r>
+    </w:p>
+    <w:p>
+      <w:pPr>
+        <w:pStyle w:val="Titre2"/>
+      </w:pPr>
+      <w:r>
+        <w:t xml:space="preserve">Pseudo code ou des </w:t>
+      </w:r>
+      <w:proofErr w:type="spellStart"/>
+      <w:r>
+        <w:t>structogrammes</w:t>
+      </w:r>
       <w:proofErr w:type="spellEnd"/>
     </w:p>
     <w:p>
@@ -3885,6 +3887,35 @@
         </w:p>
       </w:docPartBody>
     </w:docPart>
+    <w:docPart>
+      <w:docPartPr>
+        <w:name w:val="9AD53BE2B8A5414E9F76B2EBBD6DCCEE"/>
+        <w:category>
+          <w:name w:val="Général"/>
+          <w:gallery w:val="placeholder"/>
+        </w:category>
+        <w:types>
+          <w:type w:val="bbPlcHdr"/>
+        </w:types>
+        <w:behaviors>
+          <w:behavior w:val="content"/>
+        </w:behaviors>
+        <w:guid w:val="{74B6C769-799A-4B37-B3D9-BEC1515B3967}"/>
+      </w:docPartPr>
+      <w:docPartBody>
+        <w:p>
+          <w:pPr>
+            <w:pStyle w:val="9AD53BE2B8A5414E9F76B2EBBD6DCCEE"/>
+          </w:pPr>
+          <w:r>
+            <w:rPr>
+              <w:lang w:val="fr-FR"/>
+            </w:rPr>
+            <w:t>[Nom de l’auteur]</w:t>
+          </w:r>
+        </w:p>
+      </w:docPartBody>
+    </w:docPart>
   </w:docParts>
 </w:glossaryDocument>
 </file>
@@ -3958,8 +3989,8 @@
   </w:compat>
   <w:rsids>
     <w:rsidRoot w:val="00C801C6"/>
-    <w:rsid w:val="000C0453"/>
     <w:rsid w:val="00C801C6"/>
+    <w:rsid w:val="00DF34ED"/>
   </w:rsids>
   <m:mathPr>
     <m:mathFont m:val="Cambria Math"/>
@@ -4709,7 +4740,7 @@
 </file>
 
 <file path=customXml/itemProps2.xml><?xml version="1.0" encoding="utf-8"?>
-<ds:datastoreItem xmlns:ds="http://schemas.openxmlformats.org/officeDocument/2006/customXml" ds:itemID="{3382BA53-3698-453A-BCF6-AB343907F25E}">
+<ds:datastoreItem xmlns:ds="http://schemas.openxmlformats.org/officeDocument/2006/customXml" ds:itemID="{EA1D5304-7DDE-44D9-8A2F-BDCEDD0B59F0}">
   <ds:schemaRefs>
     <ds:schemaRef ds:uri="http://schemas.openxmlformats.org/officeDocument/2006/bibliography"/>
   </ds:schemaRefs>

</xml_diff>

<commit_message>
Remise en forme de la documentation
La documentation est dans le fichier "Rapport.docx" et non dans
"DocumentationTechnique.docx"
</commit_message>
<xml_diff>
--- a/DocumentationTechnique.docx
+++ b/DocumentationTechnique.docx
@@ -10,6 +10,7 @@
           <w:docPartUnique/>
         </w:docPartObj>
       </w:sdtPr>
+      <w:sdtEndPr/>
       <w:sdtContent>
         <w:p>
           <w:pPr>
@@ -23,6 +24,7 @@
           <w:r>
             <w:rPr>
               <w:noProof/>
+              <w:lang w:eastAsia="fr-CH"/>
             </w:rPr>
             <mc:AlternateContent>
               <mc:Choice Requires="wps">
@@ -420,6 +422,7 @@
                   <w:dataBinding w:prefixMappings="xmlns:ns0='http://schemas.openxmlformats.org/package/2006/metadata/core-properties' xmlns:ns1='http://purl.org/dc/elements/1.1/'" w:xpath="/ns0:coreProperties[1]/ns1:title[1]" w:storeItemID="{6C3C8BC8-F283-45AE-878A-BAB7291924A1}"/>
                   <w:text/>
                 </w:sdtPr>
+                <w:sdtEndPr/>
                 <w:sdtContent>
                   <w:p>
                     <w:pPr>
@@ -463,6 +466,7 @@
                   <w:dataBinding w:prefixMappings="xmlns:ns0='http://schemas.openxmlformats.org/package/2006/metadata/core-properties' xmlns:ns1='http://purl.org/dc/elements/1.1/'" w:xpath="/ns0:coreProperties[1]/ns1:subject[1]" w:storeItemID="{6C3C8BC8-F283-45AE-878A-BAB7291924A1}"/>
                   <w:text/>
                 </w:sdtPr>
+                <w:sdtEndPr/>
                 <w:sdtContent>
                   <w:p>
                     <w:pPr>
@@ -480,7 +484,31 @@
                         <w:sz w:val="32"/>
                         <w:szCs w:val="32"/>
                       </w:rPr>
+                      <w:t>TPI</w:t>
+                    </w:r>
+                    <w:r>
+                      <w:rPr>
+                        <w:rFonts w:asciiTheme="majorHAnsi" w:eastAsiaTheme="majorEastAsia" w:hAnsiTheme="majorHAnsi" w:cstheme="majorBidi"/>
+                        <w:sz w:val="32"/>
+                        <w:szCs w:val="32"/>
+                      </w:rPr>
+                      <w:t xml:space="preserve"> sur le sujet « </w:t>
+                    </w:r>
+                    <w:r>
+                      <w:rPr>
+                        <w:rFonts w:asciiTheme="majorHAnsi" w:eastAsiaTheme="majorEastAsia" w:hAnsiTheme="majorHAnsi" w:cstheme="majorBidi"/>
+                        <w:sz w:val="32"/>
+                        <w:szCs w:val="32"/>
+                      </w:rPr>
                       <w:t>QCM</w:t>
+                    </w:r>
+                    <w:r>
+                      <w:rPr>
+                        <w:rFonts w:asciiTheme="majorHAnsi" w:eastAsiaTheme="majorEastAsia" w:hAnsiTheme="majorHAnsi" w:cstheme="majorBidi"/>
+                        <w:sz w:val="32"/>
+                        <w:szCs w:val="32"/>
+                      </w:rPr>
+                      <w:t> »</w:t>
                     </w:r>
                   </w:p>
                 </w:sdtContent>
@@ -506,6 +534,7 @@
                     <w:calendar w:val="gregorian"/>
                   </w:date>
                 </w:sdtPr>
+                <w:sdtEndPr/>
                 <w:sdtContent>
                   <w:p>
                     <w:pPr>
@@ -537,6 +566,7 @@
                   <w:dataBinding w:prefixMappings="xmlns:ns0='http://schemas.openxmlformats.org/package/2006/metadata/core-properties' xmlns:ns1='http://purl.org/dc/elements/1.1/'" w:xpath="/ns0:coreProperties[1]/ns1:creator[1]" w:storeItemID="{6C3C8BC8-F283-45AE-878A-BAB7291924A1}"/>
                   <w:text/>
                 </w:sdtPr>
+                <w:sdtEndPr/>
                 <w:sdtContent>
                   <w:p>
                     <w:pPr>
@@ -749,10 +779,7 @@
         <w:jc w:val="both"/>
       </w:pPr>
       <w:r>
-        <w:t>Elles</w:t>
-      </w:r>
-      <w:r>
-        <w:t xml:space="preserve"> doivent être homogènes et les distracteurs pertinents et crédibles.</w:t>
+        <w:t>Elles doivent être homogènes et les distracteurs pertinents et crédibles.</w:t>
       </w:r>
     </w:p>
     <w:p>
@@ -1366,13 +1393,7 @@
     </w:p>
     <w:p>
       <w:r>
-        <w:t xml:space="preserve">Cette fonctionnalité permet de </w:t>
-      </w:r>
-      <w:r>
-        <w:t>modifier</w:t>
-      </w:r>
-      <w:r>
-        <w:t xml:space="preserve"> des </w:t>
+        <w:t xml:space="preserve">Cette fonctionnalité permet de modifier des </w:t>
       </w:r>
       <w:proofErr w:type="spellStart"/>
       <w:r>
@@ -1380,10 +1401,7 @@
       </w:r>
       <w:proofErr w:type="spellEnd"/>
       <w:r>
-        <w:t xml:space="preserve"> existants</w:t>
-      </w:r>
-      <w:r>
-        <w:t xml:space="preserve"> dans une base de données M</w:t>
+        <w:t xml:space="preserve"> existants dans une base de données M</w:t>
       </w:r>
       <w:r>
         <w:t>y</w:t>
@@ -1402,13 +1420,7 @@
     </w:p>
     <w:p>
       <w:r>
-        <w:t xml:space="preserve">Cette fonctionnalité permet de </w:t>
-      </w:r>
-      <w:r>
-        <w:t>supprimer</w:t>
-      </w:r>
-      <w:r>
-        <w:t xml:space="preserve"> des </w:t>
+        <w:t xml:space="preserve">Cette fonctionnalité permet de supprimer des </w:t>
       </w:r>
       <w:proofErr w:type="spellStart"/>
       <w:r>
@@ -1690,10 +1702,7 @@
         <w:t>Description des méthodes de réalisation</w:t>
       </w:r>
     </w:p>
-    <w:p>
-      <w:bookmarkStart w:id="0" w:name="_GoBack"/>
-      <w:bookmarkEnd w:id="0"/>
-    </w:p>
+    <w:p/>
     <w:p>
       <w:pPr>
         <w:pStyle w:val="Titre2"/>
@@ -1773,6 +1782,12 @@
       </w:r>
     </w:p>
     <w:sectPr>
+      <w:headerReference w:type="even" r:id="rId10"/>
+      <w:headerReference w:type="default" r:id="rId11"/>
+      <w:footerReference w:type="even" r:id="rId12"/>
+      <w:footerReference w:type="default" r:id="rId13"/>
+      <w:headerReference w:type="first" r:id="rId14"/>
+      <w:footerReference w:type="first" r:id="rId15"/>
       <w:pgSz w:w="11906" w:h="16838"/>
       <w:pgMar w:top="1417" w:right="1417" w:bottom="1417" w:left="1417" w:header="708" w:footer="708" w:gutter="0"/>
       <w:pgNumType w:start="0"/>
@@ -1809,6 +1824,76 @@
 </w:endnotes>
 </file>
 
+<file path=word/footer1.xml><?xml version="1.0" encoding="utf-8"?>
+<w:ftr xmlns:wpc="http://schemas.microsoft.com/office/word/2010/wordprocessingCanvas" xmlns:mc="http://schemas.openxmlformats.org/markup-compatibility/2006" xmlns:o="urn:schemas-microsoft-com:office:office" xmlns:r="http://schemas.openxmlformats.org/officeDocument/2006/relationships" xmlns:m="http://schemas.openxmlformats.org/officeDocument/2006/math" xmlns:v="urn:schemas-microsoft-com:vml" xmlns:wp14="http://schemas.microsoft.com/office/word/2010/wordprocessingDrawing" xmlns:wp="http://schemas.openxmlformats.org/drawingml/2006/wordprocessingDrawing" xmlns:w10="urn:schemas-microsoft-com:office:word" xmlns:w="http://schemas.openxmlformats.org/wordprocessingml/2006/main" xmlns:w14="http://schemas.microsoft.com/office/word/2010/wordml" xmlns:wpg="http://schemas.microsoft.com/office/word/2010/wordprocessingGroup" xmlns:wpi="http://schemas.microsoft.com/office/word/2010/wordprocessingInk" xmlns:wne="http://schemas.microsoft.com/office/word/2006/wordml" xmlns:wps="http://schemas.microsoft.com/office/word/2010/wordprocessingShape" mc:Ignorable="w14 wp14">
+  <w:p>
+    <w:pPr>
+      <w:pStyle w:val="Pieddepage"/>
+    </w:pPr>
+  </w:p>
+</w:ftr>
+</file>
+
+<file path=word/footer2.xml><?xml version="1.0" encoding="utf-8"?>
+<w:ftr xmlns:wpc="http://schemas.microsoft.com/office/word/2010/wordprocessingCanvas" xmlns:mc="http://schemas.openxmlformats.org/markup-compatibility/2006" xmlns:o="urn:schemas-microsoft-com:office:office" xmlns:r="http://schemas.openxmlformats.org/officeDocument/2006/relationships" xmlns:m="http://schemas.openxmlformats.org/officeDocument/2006/math" xmlns:v="urn:schemas-microsoft-com:vml" xmlns:wp14="http://schemas.microsoft.com/office/word/2010/wordprocessingDrawing" xmlns:wp="http://schemas.openxmlformats.org/drawingml/2006/wordprocessingDrawing" xmlns:w10="urn:schemas-microsoft-com:office:word" xmlns:w="http://schemas.openxmlformats.org/wordprocessingml/2006/main" xmlns:w14="http://schemas.microsoft.com/office/word/2010/wordml" xmlns:wpg="http://schemas.microsoft.com/office/word/2010/wordprocessingGroup" xmlns:wpi="http://schemas.microsoft.com/office/word/2010/wordprocessingInk" xmlns:wne="http://schemas.microsoft.com/office/word/2006/wordml" xmlns:wps="http://schemas.microsoft.com/office/word/2010/wordprocessingShape" mc:Ignorable="w14 wp14">
+  <w:p>
+    <w:pPr>
+      <w:pStyle w:val="Pieddepage"/>
+      <w:jc w:val="right"/>
+    </w:pPr>
+    <w:r>
+      <w:t>13.06.17</w:t>
+    </w:r>
+    <w:r>
+      <w:tab/>
+    </w:r>
+    <w:r>
+      <w:tab/>
+    </w:r>
+    <w:sdt>
+      <w:sdtPr>
+        <w:id w:val="-242481425"/>
+        <w:docPartObj>
+          <w:docPartGallery w:val="Page Numbers (Bottom of Page)"/>
+          <w:docPartUnique/>
+        </w:docPartObj>
+      </w:sdtPr>
+      <w:sdtContent>
+        <w:r>
+          <w:fldChar w:fldCharType="begin"/>
+        </w:r>
+        <w:r>
+          <w:instrText>PAGE   \* MERGEFORMAT</w:instrText>
+        </w:r>
+        <w:r>
+          <w:fldChar w:fldCharType="separate"/>
+        </w:r>
+        <w:r>
+          <w:rPr>
+            <w:noProof/>
+            <w:lang w:val="fr-FR"/>
+          </w:rPr>
+          <w:t>1</w:t>
+        </w:r>
+        <w:r>
+          <w:fldChar w:fldCharType="end"/>
+        </w:r>
+      </w:sdtContent>
+    </w:sdt>
+  </w:p>
+</w:ftr>
+</file>
+
+<file path=word/footer3.xml><?xml version="1.0" encoding="utf-8"?>
+<w:ftr xmlns:wpc="http://schemas.microsoft.com/office/word/2010/wordprocessingCanvas" xmlns:mc="http://schemas.openxmlformats.org/markup-compatibility/2006" xmlns:o="urn:schemas-microsoft-com:office:office" xmlns:r="http://schemas.openxmlformats.org/officeDocument/2006/relationships" xmlns:m="http://schemas.openxmlformats.org/officeDocument/2006/math" xmlns:v="urn:schemas-microsoft-com:vml" xmlns:wp14="http://schemas.microsoft.com/office/word/2010/wordprocessingDrawing" xmlns:wp="http://schemas.openxmlformats.org/drawingml/2006/wordprocessingDrawing" xmlns:w10="urn:schemas-microsoft-com:office:word" xmlns:w="http://schemas.openxmlformats.org/wordprocessingml/2006/main" xmlns:w14="http://schemas.microsoft.com/office/word/2010/wordml" xmlns:wpg="http://schemas.microsoft.com/office/word/2010/wordprocessingGroup" xmlns:wpi="http://schemas.microsoft.com/office/word/2010/wordprocessingInk" xmlns:wne="http://schemas.microsoft.com/office/word/2006/wordml" xmlns:wps="http://schemas.microsoft.com/office/word/2010/wordprocessingShape" mc:Ignorable="w14 wp14">
+  <w:p>
+    <w:pPr>
+      <w:pStyle w:val="Pieddepage"/>
+    </w:pPr>
+  </w:p>
+</w:ftr>
+</file>
+
 <file path=word/footnotes.xml><?xml version="1.0" encoding="utf-8"?>
 <w:footnotes xmlns:wpc="http://schemas.microsoft.com/office/word/2010/wordprocessingCanvas" xmlns:mc="http://schemas.openxmlformats.org/markup-compatibility/2006" xmlns:o="urn:schemas-microsoft-com:office:office" xmlns:r="http://schemas.openxmlformats.org/officeDocument/2006/relationships" xmlns:m="http://schemas.openxmlformats.org/officeDocument/2006/math" xmlns:v="urn:schemas-microsoft-com:vml" xmlns:wp14="http://schemas.microsoft.com/office/word/2010/wordprocessingDrawing" xmlns:wp="http://schemas.openxmlformats.org/drawingml/2006/wordprocessingDrawing" xmlns:w10="urn:schemas-microsoft-com:office:word" xmlns:w="http://schemas.openxmlformats.org/wordprocessingml/2006/main" xmlns:w14="http://schemas.microsoft.com/office/word/2010/wordml" xmlns:wpg="http://schemas.microsoft.com/office/word/2010/wordprocessingGroup" xmlns:wpi="http://schemas.microsoft.com/office/word/2010/wordprocessingInk" xmlns:wne="http://schemas.microsoft.com/office/word/2006/wordml" xmlns:wps="http://schemas.microsoft.com/office/word/2010/wordprocessingShape" mc:Ignorable="w14 wp14">
   <w:footnote w:type="separator" w:id="-1">
@@ -1889,6 +1974,50 @@
     </w:p>
   </w:footnote>
 </w:footnotes>
+</file>
+
+<file path=word/header1.xml><?xml version="1.0" encoding="utf-8"?>
+<w:hdr xmlns:wpc="http://schemas.microsoft.com/office/word/2010/wordprocessingCanvas" xmlns:mc="http://schemas.openxmlformats.org/markup-compatibility/2006" xmlns:o="urn:schemas-microsoft-com:office:office" xmlns:r="http://schemas.openxmlformats.org/officeDocument/2006/relationships" xmlns:m="http://schemas.openxmlformats.org/officeDocument/2006/math" xmlns:v="urn:schemas-microsoft-com:vml" xmlns:wp14="http://schemas.microsoft.com/office/word/2010/wordprocessingDrawing" xmlns:wp="http://schemas.openxmlformats.org/drawingml/2006/wordprocessingDrawing" xmlns:w10="urn:schemas-microsoft-com:office:word" xmlns:w="http://schemas.openxmlformats.org/wordprocessingml/2006/main" xmlns:w14="http://schemas.microsoft.com/office/word/2010/wordml" xmlns:wpg="http://schemas.microsoft.com/office/word/2010/wordprocessingGroup" xmlns:wpi="http://schemas.microsoft.com/office/word/2010/wordprocessingInk" xmlns:wne="http://schemas.microsoft.com/office/word/2006/wordml" xmlns:wps="http://schemas.microsoft.com/office/word/2010/wordprocessingShape" mc:Ignorable="w14 wp14">
+  <w:p>
+    <w:pPr>
+      <w:pStyle w:val="En-tte"/>
+    </w:pPr>
+  </w:p>
+</w:hdr>
+</file>
+
+<file path=word/header2.xml><?xml version="1.0" encoding="utf-8"?>
+<w:hdr xmlns:wpc="http://schemas.microsoft.com/office/word/2010/wordprocessingCanvas" xmlns:mc="http://schemas.openxmlformats.org/markup-compatibility/2006" xmlns:o="urn:schemas-microsoft-com:office:office" xmlns:r="http://schemas.openxmlformats.org/officeDocument/2006/relationships" xmlns:m="http://schemas.openxmlformats.org/officeDocument/2006/math" xmlns:v="urn:schemas-microsoft-com:vml" xmlns:wp14="http://schemas.microsoft.com/office/word/2010/wordprocessingDrawing" xmlns:wp="http://schemas.openxmlformats.org/drawingml/2006/wordprocessingDrawing" xmlns:w10="urn:schemas-microsoft-com:office:word" xmlns:w="http://schemas.openxmlformats.org/wordprocessingml/2006/main" xmlns:w14="http://schemas.microsoft.com/office/word/2010/wordml" xmlns:wpg="http://schemas.microsoft.com/office/word/2010/wordprocessingGroup" xmlns:wpi="http://schemas.microsoft.com/office/word/2010/wordprocessingInk" xmlns:wne="http://schemas.microsoft.com/office/word/2006/wordml" xmlns:wps="http://schemas.microsoft.com/office/word/2010/wordprocessingShape" mc:Ignorable="w14 wp14">
+  <w:p>
+    <w:pPr>
+      <w:pStyle w:val="En-tte"/>
+      <w:tabs>
+        <w:tab w:val="left" w:pos="5760"/>
+      </w:tabs>
+      <w:jc w:val="center"/>
+    </w:pPr>
+    <w:r>
+      <w:t>TPI sur le sujet « QCM »</w:t>
+    </w:r>
+    <w:bookmarkStart w:id="0" w:name="_GoBack"/>
+    <w:bookmarkEnd w:id="0"/>
+  </w:p>
+</w:hdr>
+</file>
+
+<file path=word/header3.xml><?xml version="1.0" encoding="utf-8"?>
+<w:hdr xmlns:wpc="http://schemas.microsoft.com/office/word/2010/wordprocessingCanvas" xmlns:mc="http://schemas.openxmlformats.org/markup-compatibility/2006" xmlns:o="urn:schemas-microsoft-com:office:office" xmlns:r="http://schemas.openxmlformats.org/officeDocument/2006/relationships" xmlns:m="http://schemas.openxmlformats.org/officeDocument/2006/math" xmlns:v="urn:schemas-microsoft-com:vml" xmlns:wp14="http://schemas.microsoft.com/office/word/2010/wordprocessingDrawing" xmlns:wp="http://schemas.openxmlformats.org/drawingml/2006/wordprocessingDrawing" xmlns:w10="urn:schemas-microsoft-com:office:word" xmlns:w="http://schemas.openxmlformats.org/wordprocessingml/2006/main" xmlns:w14="http://schemas.microsoft.com/office/word/2010/wordml" xmlns:wpg="http://schemas.microsoft.com/office/word/2010/wordprocessingGroup" xmlns:wpi="http://schemas.microsoft.com/office/word/2010/wordprocessingInk" xmlns:wne="http://schemas.microsoft.com/office/word/2006/wordml" xmlns:wps="http://schemas.microsoft.com/office/word/2010/wordprocessingShape" mc:Ignorable="w14 wp14">
+  <w:p>
+    <w:pPr>
+      <w:pStyle w:val="En-tte"/>
+    </w:pPr>
+  </w:p>
+  <w:p>
+    <w:pPr>
+      <w:pStyle w:val="En-tte"/>
+    </w:pPr>
+  </w:p>
+</w:hdr>
 </file>
 
 <file path=word/numbering.xml><?xml version="1.0" encoding="utf-8"?>
@@ -3303,6 +3432,50 @@
       <w:color w:val="000000" w:themeColor="text1"/>
     </w:rPr>
   </w:style>
+  <w:style w:type="paragraph" w:styleId="En-tte">
+    <w:name w:val="header"/>
+    <w:basedOn w:val="Normal"/>
+    <w:link w:val="En-tteCar"/>
+    <w:uiPriority w:val="99"/>
+    <w:unhideWhenUsed/>
+    <w:rsid w:val="0022377D"/>
+    <w:pPr>
+      <w:tabs>
+        <w:tab w:val="center" w:pos="4536"/>
+        <w:tab w:val="right" w:pos="9072"/>
+      </w:tabs>
+      <w:spacing w:after="0" w:line="240" w:lineRule="auto"/>
+    </w:pPr>
+  </w:style>
+  <w:style w:type="character" w:customStyle="1" w:styleId="En-tteCar">
+    <w:name w:val="En-tête Car"/>
+    <w:basedOn w:val="Policepardfaut"/>
+    <w:link w:val="En-tte"/>
+    <w:uiPriority w:val="99"/>
+    <w:rsid w:val="0022377D"/>
+  </w:style>
+  <w:style w:type="paragraph" w:styleId="Pieddepage">
+    <w:name w:val="footer"/>
+    <w:basedOn w:val="Normal"/>
+    <w:link w:val="PieddepageCar"/>
+    <w:uiPriority w:val="99"/>
+    <w:unhideWhenUsed/>
+    <w:rsid w:val="0022377D"/>
+    <w:pPr>
+      <w:tabs>
+        <w:tab w:val="center" w:pos="4536"/>
+        <w:tab w:val="right" w:pos="9072"/>
+      </w:tabs>
+      <w:spacing w:after="0" w:line="240" w:lineRule="auto"/>
+    </w:pPr>
+  </w:style>
+  <w:style w:type="character" w:customStyle="1" w:styleId="PieddepageCar">
+    <w:name w:val="Pied de page Car"/>
+    <w:basedOn w:val="Policepardfaut"/>
+    <w:link w:val="Pieddepage"/>
+    <w:uiPriority w:val="99"/>
+    <w:rsid w:val="0022377D"/>
+  </w:style>
 </w:styles>
 </file>
 
@@ -3786,6 +3959,50 @@
       <w:iCs/>
       <w:color w:val="000000" w:themeColor="text1"/>
     </w:rPr>
+  </w:style>
+  <w:style w:type="paragraph" w:styleId="En-tte">
+    <w:name w:val="header"/>
+    <w:basedOn w:val="Normal"/>
+    <w:link w:val="En-tteCar"/>
+    <w:uiPriority w:val="99"/>
+    <w:unhideWhenUsed/>
+    <w:rsid w:val="0022377D"/>
+    <w:pPr>
+      <w:tabs>
+        <w:tab w:val="center" w:pos="4536"/>
+        <w:tab w:val="right" w:pos="9072"/>
+      </w:tabs>
+      <w:spacing w:after="0" w:line="240" w:lineRule="auto"/>
+    </w:pPr>
+  </w:style>
+  <w:style w:type="character" w:customStyle="1" w:styleId="En-tteCar">
+    <w:name w:val="En-tête Car"/>
+    <w:basedOn w:val="Policepardfaut"/>
+    <w:link w:val="En-tte"/>
+    <w:uiPriority w:val="99"/>
+    <w:rsid w:val="0022377D"/>
+  </w:style>
+  <w:style w:type="paragraph" w:styleId="Pieddepage">
+    <w:name w:val="footer"/>
+    <w:basedOn w:val="Normal"/>
+    <w:link w:val="PieddepageCar"/>
+    <w:uiPriority w:val="99"/>
+    <w:unhideWhenUsed/>
+    <w:rsid w:val="0022377D"/>
+    <w:pPr>
+      <w:tabs>
+        <w:tab w:val="center" w:pos="4536"/>
+        <w:tab w:val="right" w:pos="9072"/>
+      </w:tabs>
+      <w:spacing w:after="0" w:line="240" w:lineRule="auto"/>
+    </w:pPr>
+  </w:style>
+  <w:style w:type="character" w:customStyle="1" w:styleId="PieddepageCar">
+    <w:name w:val="Pied de page Car"/>
+    <w:basedOn w:val="Policepardfaut"/>
+    <w:link w:val="Pieddepage"/>
+    <w:uiPriority w:val="99"/>
+    <w:rsid w:val="0022377D"/>
   </w:style>
 </w:styles>
 </file>
@@ -3968,8 +4185,9 @@
     <w:panose1 w:val="020B0604030504040204"/>
     <w:charset w:val="00"/>
     <w:family w:val="swiss"/>
+    <w:notTrueType/>
     <w:pitch w:val="variable"/>
-    <w:sig w:usb0="E1002EFF" w:usb1="C000605B" w:usb2="00000029" w:usb3="00000000" w:csb0="000101FF" w:csb1="00000000"/>
+    <w:sig w:usb0="00000003" w:usb1="00000000" w:usb2="00000000" w:usb3="00000000" w:csb0="00000001" w:csb1="00000000"/>
   </w:font>
 </w:fonts>
 </file>
@@ -3989,6 +4207,8 @@
   </w:compat>
   <w:rsids>
     <w:rsidRoot w:val="00C801C6"/>
+    <w:rsid w:val="00622634"/>
+    <w:rsid w:val="007D1208"/>
     <w:rsid w:val="00C801C6"/>
     <w:rsid w:val="00DF34ED"/>
   </w:rsids>
@@ -4215,6 +4435,14 @@
     <w:name w:val="9AD53BE2B8A5414E9F76B2EBBD6DCCEE"/>
     <w:rsid w:val="00C801C6"/>
   </w:style>
+  <w:style w:type="paragraph" w:customStyle="1" w:styleId="14C3E521CA71467DAB0F410B81C05420">
+    <w:name w:val="14C3E521CA71467DAB0F410B81C05420"/>
+    <w:rsid w:val="007D1208"/>
+  </w:style>
+  <w:style w:type="paragraph" w:customStyle="1" w:styleId="4FF785ECF8804A0CB75702826C61D2FA">
+    <w:name w:val="4FF785ECF8804A0CB75702826C61D2FA"/>
+    <w:rsid w:val="007D1208"/>
+  </w:style>
 </w:styles>
 </file>
 
@@ -4420,6 +4648,14 @@
   <w:style w:type="paragraph" w:customStyle="1" w:styleId="9AD53BE2B8A5414E9F76B2EBBD6DCCEE">
     <w:name w:val="9AD53BE2B8A5414E9F76B2EBBD6DCCEE"/>
     <w:rsid w:val="00C801C6"/>
+  </w:style>
+  <w:style w:type="paragraph" w:customStyle="1" w:styleId="14C3E521CA71467DAB0F410B81C05420">
+    <w:name w:val="14C3E521CA71467DAB0F410B81C05420"/>
+    <w:rsid w:val="007D1208"/>
+  </w:style>
+  <w:style w:type="paragraph" w:customStyle="1" w:styleId="4FF785ECF8804A0CB75702826C61D2FA">
+    <w:name w:val="4FF785ECF8804A0CB75702826C61D2FA"/>
+    <w:rsid w:val="007D1208"/>
   </w:style>
 </w:styles>
 </file>
@@ -4740,7 +4976,7 @@
 </file>
 
 <file path=customXml/itemProps2.xml><?xml version="1.0" encoding="utf-8"?>
-<ds:datastoreItem xmlns:ds="http://schemas.openxmlformats.org/officeDocument/2006/customXml" ds:itemID="{EA1D5304-7DDE-44D9-8A2F-BDCEDD0B59F0}">
+<ds:datastoreItem xmlns:ds="http://schemas.openxmlformats.org/officeDocument/2006/customXml" ds:itemID="{B5EF14C7-8E2E-485E-87BB-9970E4886F26}">
   <ds:schemaRefs>
     <ds:schemaRef ds:uri="http://schemas.openxmlformats.org/officeDocument/2006/bibliography"/>
   </ds:schemaRefs>

</xml_diff>